<commit_message>
Updated controls doc with intended double-click function.
</commit_message>
<xml_diff>
--- a/Documents/Bel Nix Tactics Controls.docx
+++ b/Documents/Bel Nix Tactics Controls.docx
@@ -273,10 +273,7 @@
         <w:t>RMB on object sprite</w:t>
       </w:r>
       <w:r>
-        <w:t xml:space="preserve"> – Display any information available about the tile (or nothing if there is nothin</w:t>
-      </w:r>
-      <w:r>
-        <w:t>g unique about the tile)</w:t>
+        <w:t xml:space="preserve"> – Display any information available about the tile (or nothing if there is nothing unique about the tile)</w:t>
       </w:r>
     </w:p>
     <w:p>
@@ -290,39 +287,16 @@
         <w:t>Double-Click LMB on a tile</w:t>
       </w:r>
       <w:r>
-        <w:rPr>
-          <w:b/>
-        </w:rPr>
-        <w:t>/object/unit</w:t>
-      </w:r>
-      <w:r>
-        <w:t xml:space="preserve"> – Same effect as if RMB is clicked on it, as well as focusing the camera on the place that you double-clicked</w:t>
-      </w:r>
-    </w:p>
-    <w:p>
-      <w:r>
-        <w:tab/>
-      </w:r>
-      <w:r>
-        <w:rPr>
-          <w:b/>
-        </w:rPr>
-        <w:t>v &gt;</w:t>
-      </w:r>
-      <w:r>
-        <w:t xml:space="preserve"> – Change selected </w:t>
-      </w:r>
-      <w:r>
-        <w:t>unit</w:t>
-      </w:r>
-      <w:r>
-        <w:t xml:space="preserve"> to next </w:t>
-      </w:r>
-      <w:r>
-        <w:t>unit</w:t>
-      </w:r>
-      <w:r>
-        <w:t xml:space="preserve"> in the Turn Order (going past the end wraps around to beginning)</w:t>
+        <w:t xml:space="preserve"> – Automatically move to the clicked tile</w:t>
+      </w:r>
+      <w:r>
+        <w:t>. This uses your move action</w:t>
+      </w:r>
+      <w:r>
+        <w:t xml:space="preserve">. </w:t>
+      </w:r>
+      <w:r>
+        <w:t>The same also applies if you drag a custom path and then click quickly after release.</w:t>
       </w:r>
     </w:p>
     <w:p>
@@ -333,74 +307,169 @@
         <w:rPr>
           <w:b/>
         </w:rPr>
-        <w:t>^ &lt;</w:t>
-      </w:r>
-      <w:r>
-        <w:t xml:space="preserve"> – Change selected </w:t>
-      </w:r>
-      <w:r>
-        <w:t>unit</w:t>
-      </w:r>
-      <w:r>
-        <w:t xml:space="preserve"> to previous </w:t>
-      </w:r>
-      <w:r>
-        <w:t>unit</w:t>
-      </w:r>
-      <w:r>
-        <w:t xml:space="preserve"> in the Turn Order (going above the beginning wraps around to the end)</w:t>
-      </w:r>
-    </w:p>
-    <w:p>
-      <w:pPr>
-        <w:ind w:firstLine="720"/>
-      </w:pPr>
-      <w:r>
-        <w:rPr>
-          <w:b/>
-        </w:rPr>
-        <w:t>Hold RMB and drag</w:t>
-      </w:r>
-      <w:r>
-        <w:t xml:space="preserve"> – Create a selection box</w:t>
-      </w:r>
-    </w:p>
-    <w:p>
-      <w:pPr>
-        <w:ind w:firstLine="720"/>
-      </w:pPr>
-      <w:r>
-        <w:lastRenderedPageBreak/>
-        <w:tab/>
-      </w:r>
-      <w:r>
-        <w:rPr>
-          <w:b/>
-        </w:rPr>
-        <w:t>Release RMB</w:t>
-      </w:r>
-      <w:r>
-        <w:t xml:space="preserve"> – Display </w:t>
-      </w:r>
-      <w:r>
-        <w:t>combined move/attack range of all selected units</w:t>
-      </w:r>
-    </w:p>
-    <w:p>
-      <w:pPr>
-        <w:ind w:firstLine="720"/>
-      </w:pPr>
-      <w:r>
-        <w:rPr>
-          <w:b/>
-        </w:rPr>
-        <w:t>Shift + RMB</w:t>
-      </w:r>
-      <w:r>
-        <w:t xml:space="preserve"> – Display move/attack range of clicked unit without removing the displayed ranges of previously selected unit(s)</w:t>
+        <w:t xml:space="preserve">Double-Click LMB on an </w:t>
+      </w:r>
+      <w:proofErr w:type="spellStart"/>
+      <w:r>
+        <w:rPr>
+          <w:b/>
+        </w:rPr>
+        <w:t>interactable</w:t>
+      </w:r>
+      <w:proofErr w:type="spellEnd"/>
+      <w:r>
+        <w:rPr>
+          <w:b/>
+        </w:rPr>
+        <w:t xml:space="preserve"> object </w:t>
+      </w:r>
+      <w:r>
+        <w:t xml:space="preserve">– Automatically move to </w:t>
+      </w:r>
+      <w:r>
+        <w:t>the closest adjacent tile and interact with the object</w:t>
+      </w:r>
+      <w:r>
+        <w:t xml:space="preserve">. </w:t>
+      </w:r>
+      <w:r>
+        <w:t xml:space="preserve">This uses your move (if you need to move there it interact with it) </w:t>
       </w:r>
       <w:bookmarkStart w:id="0" w:name="_GoBack"/>
       <w:bookmarkEnd w:id="0"/>
+      <w:r>
+        <w:t xml:space="preserve">and a minor action. </w:t>
+      </w:r>
+      <w:r>
+        <w:t>The same also applies if you drag a custom path and then click quickly after release.</w:t>
+      </w:r>
+    </w:p>
+    <w:p>
+      <w:pPr>
+        <w:ind w:firstLine="720"/>
+      </w:pPr>
+      <w:r>
+        <w:rPr>
+          <w:b/>
+        </w:rPr>
+        <w:lastRenderedPageBreak/>
+        <w:t>Double-Click LMB on a</w:t>
+      </w:r>
+      <w:r>
+        <w:rPr>
+          <w:b/>
+        </w:rPr>
+        <w:t xml:space="preserve">n enemy </w:t>
+      </w:r>
+      <w:r>
+        <w:t xml:space="preserve">– Automatically move to the </w:t>
+      </w:r>
+      <w:r>
+        <w:t>closest adjacent tile and attack the enemy. This uses your move (if you need to move there to attack) and standard actions</w:t>
+      </w:r>
+      <w:r>
+        <w:t>. The same also applies if you drag a custom path and then click quickly after release.</w:t>
+      </w:r>
+    </w:p>
+    <w:p>
+      <w:r>
+        <w:tab/>
+      </w:r>
+      <w:r>
+        <w:rPr>
+          <w:b/>
+        </w:rPr>
+        <w:t>v &gt;</w:t>
+      </w:r>
+      <w:r>
+        <w:t xml:space="preserve"> – Change selected </w:t>
+      </w:r>
+      <w:r>
+        <w:t>unit</w:t>
+      </w:r>
+      <w:r>
+        <w:t xml:space="preserve"> to next </w:t>
+      </w:r>
+      <w:r>
+        <w:t>unit</w:t>
+      </w:r>
+      <w:r>
+        <w:t xml:space="preserve"> in the Turn Order (going past the end wraps around to beginning)</w:t>
+      </w:r>
+    </w:p>
+    <w:p>
+      <w:pPr>
+        <w:ind w:firstLine="720"/>
+      </w:pPr>
+      <w:r>
+        <w:rPr>
+          <w:b/>
+        </w:rPr>
+        <w:t>^ &lt;</w:t>
+      </w:r>
+      <w:r>
+        <w:t xml:space="preserve"> – Change selected </w:t>
+      </w:r>
+      <w:r>
+        <w:t>unit</w:t>
+      </w:r>
+      <w:r>
+        <w:t xml:space="preserve"> to previous </w:t>
+      </w:r>
+      <w:r>
+        <w:t>unit</w:t>
+      </w:r>
+      <w:r>
+        <w:t xml:space="preserve"> in the Turn Order (going above the beginning wraps around to the end)</w:t>
+      </w:r>
+    </w:p>
+    <w:p>
+      <w:pPr>
+        <w:ind w:firstLine="720"/>
+      </w:pPr>
+      <w:r>
+        <w:rPr>
+          <w:b/>
+        </w:rPr>
+        <w:t>Hold RMB and drag</w:t>
+      </w:r>
+      <w:r>
+        <w:t xml:space="preserve"> – Create a selection box</w:t>
+      </w:r>
+    </w:p>
+    <w:p>
+      <w:pPr>
+        <w:ind w:firstLine="720"/>
+      </w:pPr>
+      <w:r>
+        <w:tab/>
+      </w:r>
+      <w:r>
+        <w:rPr>
+          <w:b/>
+        </w:rPr>
+        <w:t>Release RMB</w:t>
+      </w:r>
+      <w:r>
+        <w:t xml:space="preserve"> – Display </w:t>
+      </w:r>
+      <w:r>
+        <w:t>combined move/attack range of all selected units</w:t>
+      </w:r>
+    </w:p>
+    <w:p>
+      <w:pPr>
+        <w:ind w:firstLine="720"/>
+      </w:pPr>
+      <w:r>
+        <w:rPr>
+          <w:b/>
+        </w:rPr>
+        <w:t>Shift + RMB</w:t>
+      </w:r>
+      <w:r>
+        <w:t xml:space="preserve"> – Display move/attack range of clicked unit without removing the displayed ranges of previously selected unit(s)</w:t>
+      </w:r>
     </w:p>
     <w:p>
       <w:pPr>

</xml_diff>